<commit_message>
Went through most of the portfolio update tasks
Shorter text, Removed some names, shorter card descriptions, better
favicon, replaced the word task with work, removed carousels and arrows,
made new header image, fullscreen pictures and videos on click, removed
underline from card links
</commit_message>
<xml_diff>
--- a/Portfolio.docx
+++ b/Portfolio.docx
@@ -126,537 +126,185 @@
         <w:t>)</w:t>
       </w:r>
     </w:p>
-    <w:p/>
-    <w:p>
-      <w:pPr>
-        <w:pStyle w:val="Geenafstand"/>
-        <w:rPr>
-          <w:b/>
-        </w:rPr>
-      </w:pPr>
-      <w:r>
-        <w:rPr>
-          <w:b/>
-        </w:rPr>
-        <w:t>Tasks:</w:t>
-      </w:r>
+    <w:p>
+      <w:pPr>
+        <w:pStyle w:val="Geenafstand"/>
+      </w:pPr>
+    </w:p>
+    <w:p>
+      <w:pPr>
+        <w:pStyle w:val="Geenafstand"/>
+        <w:rPr>
+          <w:b/>
+        </w:rPr>
+      </w:pPr>
+    </w:p>
+    <w:p>
+      <w:pPr>
+        <w:pStyle w:val="Geenafstand"/>
+        <w:rPr>
+          <w:b/>
+        </w:rPr>
+      </w:pPr>
+      <w:proofErr w:type="spellStart"/>
+      <w:r>
+        <w:rPr>
+          <w:b/>
+        </w:rPr>
+        <w:t>Changelist</w:t>
+      </w:r>
+      <w:proofErr w:type="spellEnd"/>
+      <w:r>
+        <w:rPr>
+          <w:b/>
+        </w:rPr>
+        <w:t>:</w:t>
+      </w:r>
+    </w:p>
+    <w:p>
+      <w:pPr>
+        <w:pStyle w:val="Geenafstand"/>
+      </w:pPr>
     </w:p>
     <w:p>
       <w:pPr>
         <w:pStyle w:val="Geenafstand"/>
         <w:rPr>
           <w:i/>
-          <w:sz w:val="18"/>
         </w:rPr>
       </w:pPr>
       <w:r>
         <w:rPr>
           <w:i/>
-          <w:sz w:val="18"/>
-        </w:rPr>
-        <w:t>Automatician</w:t>
-      </w:r>
-    </w:p>
-    <w:p>
-      <w:pPr>
-        <w:pStyle w:val="Geenafstand"/>
-        <w:ind w:left="720"/>
-        <w:rPr>
-          <w:sz w:val="18"/>
-        </w:rPr>
-      </w:pPr>
-      <w:r>
-        <w:rPr>
-          <w:sz w:val="18"/>
-        </w:rPr>
-        <w:t>/</w:t>
-      </w:r>
-      <w:r>
-        <w:rPr>
-          <w:sz w:val="18"/>
-        </w:rPr>
-        <w:t>VFX</w:t>
-      </w:r>
-    </w:p>
-    <w:p>
-      <w:pPr>
-        <w:pStyle w:val="Geenafstand"/>
-        <w:rPr>
-          <w:sz w:val="18"/>
-        </w:rPr>
-      </w:pPr>
-      <w:r>
-        <w:rPr>
-          <w:sz w:val="18"/>
+        </w:rPr>
+        <w:t xml:space="preserve">02/12/17 </w:t>
+      </w:r>
+      <w:r>
+        <w:rPr>
+          <w:i/>
         </w:rPr>
         <w:tab/>
-        <w:t>/</w:t>
-      </w:r>
-      <w:r>
-        <w:rPr>
-          <w:sz w:val="18"/>
-        </w:rPr>
-        <w:t>Fire</w:t>
-      </w:r>
-    </w:p>
-    <w:p>
-      <w:pPr>
-        <w:pStyle w:val="Geenafstand"/>
-        <w:rPr>
-          <w:sz w:val="18"/>
-        </w:rPr>
-      </w:pPr>
-      <w:r>
-        <w:rPr>
-          <w:sz w:val="18"/>
+      </w:r>
+      <w:r>
+        <w:rPr>
+          <w:i/>
+        </w:rPr>
+        <w:t>– Shortened text in various places</w:t>
+      </w:r>
+    </w:p>
+    <w:p>
+      <w:pPr>
+        <w:pStyle w:val="Geenafstand"/>
+        <w:rPr>
+          <w:i/>
+        </w:rPr>
+      </w:pPr>
+      <w:r>
+        <w:rPr>
+          <w:i/>
         </w:rPr>
         <w:tab/>
-        <w:t>/</w:t>
-      </w:r>
-      <w:r>
-        <w:rPr>
-          <w:sz w:val="18"/>
-        </w:rPr>
-        <w:t>Ice</w:t>
-      </w:r>
-    </w:p>
-    <w:p>
-      <w:pPr>
-        <w:pStyle w:val="Geenafstand"/>
-        <w:rPr>
-          <w:sz w:val="18"/>
-        </w:rPr>
-      </w:pPr>
-      <w:r>
-        <w:rPr>
-          <w:sz w:val="18"/>
+      </w:r>
+      <w:r>
+        <w:rPr>
+          <w:i/>
         </w:rPr>
         <w:tab/>
-        <w:t>/</w:t>
-      </w:r>
-      <w:r>
-        <w:rPr>
-          <w:sz w:val="18"/>
-        </w:rPr>
-        <w:t>Arrows</w:t>
-      </w:r>
-    </w:p>
-    <w:p>
-      <w:pPr>
-        <w:pStyle w:val="Geenafstand"/>
-        <w:rPr>
-          <w:sz w:val="18"/>
-        </w:rPr>
-      </w:pPr>
-      <w:r>
-        <w:rPr>
-          <w:sz w:val="18"/>
+      </w:r>
+      <w:r>
+        <w:rPr>
+          <w:i/>
         </w:rPr>
         <w:tab/>
-        <w:t>/</w:t>
-      </w:r>
-      <w:proofErr w:type="spellStart"/>
-      <w:r>
-        <w:rPr>
-          <w:sz w:val="18"/>
-        </w:rPr>
-        <w:t>Godrays</w:t>
-      </w:r>
-      <w:proofErr w:type="spellEnd"/>
-    </w:p>
-    <w:p>
-      <w:pPr>
-        <w:pStyle w:val="Geenafstand"/>
-        <w:ind w:left="720"/>
-        <w:rPr>
-          <w:sz w:val="18"/>
-        </w:rPr>
-      </w:pPr>
-      <w:r>
-        <w:rPr>
-          <w:sz w:val="18"/>
-        </w:rPr>
-        <w:t>/</w:t>
-      </w:r>
-      <w:r>
-        <w:rPr>
-          <w:sz w:val="18"/>
-        </w:rPr>
-        <w:t>Glass</w:t>
-      </w:r>
-    </w:p>
-    <w:p>
-      <w:pPr>
-        <w:pStyle w:val="Geenafstand"/>
-        <w:ind w:left="720"/>
-        <w:rPr>
-          <w:sz w:val="18"/>
-        </w:rPr>
-      </w:pPr>
-      <w:r>
-        <w:rPr>
-          <w:sz w:val="18"/>
-        </w:rPr>
-        <w:t>/</w:t>
-      </w:r>
-      <w:r>
-        <w:rPr>
-          <w:sz w:val="18"/>
-        </w:rPr>
-        <w:t>Candles</w:t>
-      </w:r>
-    </w:p>
-    <w:p>
-      <w:pPr>
-        <w:pStyle w:val="Geenafstand"/>
-        <w:ind w:left="720"/>
-        <w:rPr>
-          <w:sz w:val="18"/>
-        </w:rPr>
-      </w:pPr>
-      <w:r>
-        <w:rPr>
-          <w:sz w:val="18"/>
-        </w:rPr>
-        <w:t>/</w:t>
-      </w:r>
-      <w:r>
-        <w:rPr>
-          <w:sz w:val="18"/>
-        </w:rPr>
-        <w:t>Kitchen</w:t>
-      </w:r>
-    </w:p>
-    <w:p>
-      <w:pPr>
-        <w:pStyle w:val="Geenafstand"/>
-        <w:ind w:left="720"/>
-        <w:rPr>
-          <w:sz w:val="18"/>
-        </w:rPr>
-      </w:pPr>
-      <w:r>
-        <w:rPr>
-          <w:sz w:val="18"/>
-        </w:rPr>
-        <w:t>/</w:t>
-      </w:r>
-      <w:r>
-        <w:rPr>
-          <w:sz w:val="18"/>
-        </w:rPr>
-        <w:t>Swords</w:t>
-      </w:r>
-    </w:p>
-    <w:p>
-      <w:pPr>
-        <w:pStyle w:val="Geenafstand"/>
-        <w:ind w:left="720"/>
-        <w:rPr>
-          <w:sz w:val="18"/>
-        </w:rPr>
-      </w:pPr>
-      <w:r>
-        <w:rPr>
-          <w:sz w:val="18"/>
-        </w:rPr>
-        <w:t>/</w:t>
-      </w:r>
-      <w:r>
-        <w:rPr>
-          <w:sz w:val="18"/>
-        </w:rPr>
-        <w:t>Vase</w:t>
-      </w:r>
-    </w:p>
-    <w:p>
-      <w:pPr>
-        <w:pStyle w:val="Geenafstand"/>
-        <w:ind w:left="720"/>
-        <w:rPr>
-          <w:sz w:val="18"/>
-        </w:rPr>
-      </w:pPr>
-      <w:r>
-        <w:rPr>
-          <w:sz w:val="18"/>
-        </w:rPr>
-        <w:t>/</w:t>
-      </w:r>
-      <w:r>
-        <w:rPr>
-          <w:sz w:val="18"/>
-        </w:rPr>
-        <w:t>Lead Light</w:t>
-      </w:r>
-    </w:p>
-    <w:p>
-      <w:pPr>
-        <w:pStyle w:val="Geenafstand"/>
-        <w:ind w:left="720"/>
-        <w:rPr>
-          <w:sz w:val="18"/>
-        </w:rPr>
-      </w:pPr>
-      <w:r>
-        <w:rPr>
-          <w:sz w:val="18"/>
-        </w:rPr>
-        <w:t>/</w:t>
-      </w:r>
-      <w:r>
-        <w:rPr>
-          <w:sz w:val="18"/>
-        </w:rPr>
-        <w:t>Grandfather clock</w:t>
-      </w:r>
-    </w:p>
-    <w:p>
-      <w:pPr>
-        <w:pStyle w:val="Geenafstand"/>
-        <w:ind w:left="720"/>
-        <w:rPr>
-          <w:sz w:val="18"/>
-        </w:rPr>
-      </w:pPr>
-      <w:r>
-        <w:rPr>
-          <w:sz w:val="18"/>
-        </w:rPr>
-        <w:t>/</w:t>
-      </w:r>
-      <w:r>
-        <w:rPr>
-          <w:sz w:val="18"/>
-        </w:rPr>
-        <w:t>Game release plan</w:t>
-      </w:r>
-    </w:p>
-    <w:p>
-      <w:pPr>
-        <w:pStyle w:val="Geenafstand"/>
-        <w:ind w:left="720"/>
-        <w:rPr>
-          <w:sz w:val="18"/>
-        </w:rPr>
-      </w:pPr>
-      <w:r>
-        <w:rPr>
-          <w:sz w:val="18"/>
-        </w:rPr>
-        <w:t>/</w:t>
-      </w:r>
-      <w:r>
-        <w:rPr>
-          <w:sz w:val="18"/>
-        </w:rPr>
-        <w:t>Lighting</w:t>
-      </w:r>
-    </w:p>
-    <w:p>
-      <w:pPr>
-        <w:pStyle w:val="Geenafstand"/>
+      </w:r>
+      <w:r>
         <w:rPr>
           <w:i/>
-          <w:sz w:val="18"/>
-        </w:rPr>
-      </w:pPr>
-      <w:r>
+        </w:rPr>
+        <w:t>-Introduction</w:t>
+      </w:r>
+    </w:p>
+    <w:p>
+      <w:pPr>
+        <w:pStyle w:val="Geenafstand"/>
         <w:rPr>
           <w:i/>
-          <w:sz w:val="18"/>
-        </w:rPr>
-        <w:t>Einar</w:t>
-      </w:r>
-    </w:p>
-    <w:p>
-      <w:pPr>
-        <w:pStyle w:val="Geenafstand"/>
-        <w:rPr>
-          <w:sz w:val="18"/>
         </w:rPr>
       </w:pPr>
       <w:r>
         <w:rPr>
           <w:i/>
-          <w:sz w:val="18"/>
         </w:rPr>
         <w:tab/>
       </w:r>
       <w:r>
         <w:rPr>
-          <w:sz w:val="18"/>
-        </w:rPr>
-        <w:t>/</w:t>
-      </w:r>
-      <w:r>
-        <w:rPr>
-          <w:sz w:val="18"/>
-        </w:rPr>
-        <w:t>Fire</w:t>
-      </w:r>
-    </w:p>
-    <w:p>
-      <w:pPr>
-        <w:pStyle w:val="Geenafstand"/>
-        <w:ind w:firstLine="720"/>
-        <w:rPr>
-          <w:sz w:val="18"/>
-        </w:rPr>
-      </w:pPr>
-      <w:r>
-        <w:rPr>
-          <w:sz w:val="18"/>
-        </w:rPr>
-        <w:t>/</w:t>
-      </w:r>
-      <w:r>
-        <w:rPr>
-          <w:sz w:val="18"/>
-        </w:rPr>
-        <w:t>Smoke</w:t>
-      </w:r>
-    </w:p>
-    <w:p>
-      <w:pPr>
-        <w:pStyle w:val="Geenafstand"/>
-        <w:ind w:firstLine="720"/>
-        <w:rPr>
-          <w:sz w:val="18"/>
-        </w:rPr>
-      </w:pPr>
-      <w:r>
-        <w:rPr>
-          <w:sz w:val="18"/>
-        </w:rPr>
-        <w:t>/</w:t>
-      </w:r>
-      <w:r>
-        <w:rPr>
-          <w:sz w:val="18"/>
-        </w:rPr>
-        <w:t>Combat FX</w:t>
-      </w:r>
-    </w:p>
-    <w:p>
-      <w:pPr>
-        <w:pStyle w:val="Geenafstand"/>
-        <w:rPr>
           <w:i/>
-          <w:sz w:val="18"/>
-        </w:rPr>
-      </w:pPr>
+        </w:rPr>
+        <w:tab/>
+      </w:r>
       <w:r>
         <w:rPr>
           <w:i/>
-          <w:sz w:val="18"/>
-        </w:rPr>
-        <w:t>Trifecta</w:t>
-      </w:r>
-    </w:p>
-    <w:p>
-      <w:pPr>
-        <w:pStyle w:val="Geenafstand"/>
-        <w:ind w:firstLine="720"/>
-        <w:rPr>
-          <w:sz w:val="18"/>
-        </w:rPr>
-      </w:pPr>
-      <w:r>
-        <w:rPr>
-          <w:sz w:val="18"/>
-        </w:rPr>
-        <w:t>/</w:t>
-      </w:r>
-      <w:r>
-        <w:rPr>
-          <w:sz w:val="18"/>
-        </w:rPr>
-        <w:t>In-game</w:t>
-      </w:r>
-    </w:p>
-    <w:p>
-      <w:pPr>
-        <w:pStyle w:val="Geenafstand"/>
+        </w:rPr>
+        <w:tab/>
+      </w:r>
+      <w:r>
         <w:rPr>
           <w:i/>
-          <w:sz w:val="18"/>
-        </w:rPr>
-      </w:pPr>
+        </w:rPr>
+        <w:t>-Short Descriptions of cards</w:t>
+      </w:r>
+    </w:p>
+    <w:p>
+      <w:pPr>
+        <w:pStyle w:val="Geenafstand"/>
+      </w:pPr>
+      <w:r>
+        <w:rPr>
+          <w:b/>
+        </w:rPr>
+        <w:tab/>
+      </w:r>
+      <w:r>
+        <w:rPr>
+          <w:b/>
+        </w:rPr>
+        <w:tab/>
+      </w:r>
       <w:r>
         <w:rPr>
           <w:i/>
-          <w:sz w:val="18"/>
-        </w:rPr>
-        <w:t>The floor is lava</w:t>
-      </w:r>
-    </w:p>
-    <w:p>
-      <w:pPr>
-        <w:pStyle w:val="Geenafstand"/>
-        <w:ind w:firstLine="720"/>
-        <w:rPr>
-          <w:sz w:val="18"/>
-        </w:rPr>
-      </w:pPr>
-      <w:r>
-        <w:rPr>
-          <w:sz w:val="18"/>
-        </w:rPr>
-        <w:t>/</w:t>
-      </w:r>
-      <w:r>
-        <w:rPr>
-          <w:sz w:val="18"/>
-        </w:rPr>
-        <w:t>In-game</w:t>
-      </w:r>
-    </w:p>
-    <w:p>
-      <w:pPr>
-        <w:pStyle w:val="Geenafstand"/>
+        </w:rPr>
+        <w:t xml:space="preserve">-Removed </w:t>
+      </w:r>
+      <w:r>
         <w:rPr>
           <w:i/>
-          <w:sz w:val="18"/>
-        </w:rPr>
-      </w:pPr>
+        </w:rPr>
+        <w:t>‘</w:t>
+      </w:r>
       <w:r>
         <w:rPr>
           <w:i/>
-          <w:sz w:val="18"/>
-        </w:rPr>
-        <w:t>Back in the day</w:t>
-      </w:r>
-    </w:p>
-    <w:p>
-      <w:pPr>
-        <w:pStyle w:val="Geenafstand"/>
-        <w:ind w:firstLine="720"/>
-      </w:pPr>
-      <w:r>
-        <w:rPr>
-          <w:sz w:val="18"/>
-        </w:rPr>
-        <w:t>/</w:t>
-      </w:r>
-      <w:r>
-        <w:rPr>
-          <w:sz w:val="18"/>
-        </w:rPr>
-        <w:t>Pixel art animations</w:t>
-      </w:r>
-    </w:p>
-    <w:p>
-      <w:pPr>
-        <w:pStyle w:val="Geenafstand"/>
-        <w:rPr>
-          <w:b/>
-        </w:rPr>
-      </w:pPr>
-      <w:r>
-        <w:rPr>
-          <w:b/>
-        </w:rPr>
+        </w:rPr>
+        <w:t>more about me</w:t>
+      </w:r>
+      <w:r>
+        <w:rPr>
+          <w:i/>
+        </w:rPr>
+        <w:t>’</w:t>
+      </w:r>
+      <w:r>
+        <w:rPr>
+          <w:i/>
+        </w:rPr>
+        <w:t xml:space="preserve"> section</w:t>
+      </w:r>
+      <w:bookmarkStart w:id="0" w:name="_GoBack"/>
+      <w:bookmarkEnd w:id="0"/>
+      <w:r>
         <w:br w:type="page"/>
       </w:r>
     </w:p>
@@ -1256,21 +904,7 @@
         <w:rPr>
           <w:sz w:val="20"/>
         </w:rPr>
-        <w:t xml:space="preserve">For what </w:t>
-      </w:r>
-      <w:proofErr w:type="gramStart"/>
-      <w:r>
-        <w:rPr>
-          <w:sz w:val="20"/>
-        </w:rPr>
-        <w:t>project</w:t>
-      </w:r>
-      <w:proofErr w:type="gramEnd"/>
-      <w:r>
-        <w:rPr>
-          <w:sz w:val="20"/>
-        </w:rPr>
-        <w:t xml:space="preserve"> it was</w:t>
+        <w:t>For what project it was</w:t>
       </w:r>
     </w:p>
     <w:p>
@@ -1495,7 +1129,7 @@
         <w:pStyle w:val="Geenafstand"/>
       </w:pPr>
       <w:r>
-        <w:t>A first-person puzzle game for PC, made in Unreal Engine 4. Take the role of Emma and explore a Victorian-era mansion while helping NPC’s and solving puzzles. Some of the tasks I had in this project are VFX, level design and visual scripting.</w:t>
+        <w:t>A first-person puzzle game for PC, made in Unreal Engine 4. Take the role of Emma and explore a Victorian-era mansion while helping NPC’s and solving puzzles.</w:t>
       </w:r>
     </w:p>
     <w:p>
@@ -1593,15 +1227,7 @@
         <w:ind w:firstLine="720"/>
       </w:pPr>
       <w:r>
-        <w:t xml:space="preserve">Mesh particle effects and </w:t>
-      </w:r>
-      <w:proofErr w:type="spellStart"/>
-      <w:r>
-        <w:t>shaders</w:t>
-      </w:r>
-      <w:proofErr w:type="spellEnd"/>
-      <w:r>
-        <w:t xml:space="preserve"> for arrows that convey direction to the player.</w:t>
+        <w:t>Mesh particle effects and shaders for arrows that convey direction to the player.</w:t>
       </w:r>
     </w:p>
     <w:p>
@@ -1664,15 +1290,7 @@
         <w:tab/>
       </w:r>
       <w:r>
-        <w:t xml:space="preserve">Glass </w:t>
-      </w:r>
-      <w:proofErr w:type="spellStart"/>
-      <w:r>
-        <w:t>shaders</w:t>
-      </w:r>
-      <w:proofErr w:type="spellEnd"/>
-      <w:r>
-        <w:t xml:space="preserve"> in Unreal with different uses. Realistic look with low performance, uses cubemaps</w:t>
+        <w:t>Glass shaders in Unreal with different uses. Realistic look with low performance, uses cubemaps</w:t>
       </w:r>
     </w:p>
     <w:p>
@@ -1966,15 +1584,7 @@
         <w:t xml:space="preserve">Unreal blueprint of </w:t>
       </w:r>
       <w:r>
-        <w:t xml:space="preserve">a fountain with animated dynamic water </w:t>
-      </w:r>
-      <w:proofErr w:type="spellStart"/>
-      <w:r>
-        <w:t>shaders</w:t>
-      </w:r>
-      <w:proofErr w:type="spellEnd"/>
-      <w:r>
-        <w:t xml:space="preserve"> and static meshes.</w:t>
+        <w:t>a fountain with animated dynamic water shaders and static meshes.</w:t>
       </w:r>
     </w:p>
     <w:p>
@@ -2014,7 +1624,13 @@
         <w:pStyle w:val="Geenafstand"/>
       </w:pPr>
       <w:r>
-        <w:t xml:space="preserve">Third-person action game where you fight as Einar, the Viking who channels the powers of Nordic gods and attempts to fight back the invasion of the </w:t>
+        <w:t xml:space="preserve">Third-person action game where you fight as Einar, </w:t>
+      </w:r>
+      <w:r>
+        <w:t>a</w:t>
+      </w:r>
+      <w:r>
+        <w:t xml:space="preserve"> Viking who channels the powers of Nordic gods and attempts to fight back the invasion of the </w:t>
       </w:r>
       <w:proofErr w:type="spellStart"/>
       <w:r>
@@ -2022,7 +1638,13 @@
       </w:r>
       <w:proofErr w:type="spellEnd"/>
       <w:r>
-        <w:t>. I joined at the end of the development cycle and replaced all the particles and VFX.</w:t>
+        <w:t xml:space="preserve">. I </w:t>
+      </w:r>
+      <w:r>
+        <w:t>made</w:t>
+      </w:r>
+      <w:r>
+        <w:t xml:space="preserve"> the particles and VFX.</w:t>
       </w:r>
     </w:p>
     <w:p>
@@ -2314,18 +1936,13 @@
         <w:pStyle w:val="Geenafstand"/>
       </w:pPr>
       <w:r>
-        <w:t>This is a game-jam game about an old man that remembers the adventures he had long ago. Make the right decisions to progress. I made the pixel-art animations for this game. You can find on the google play store.</w:t>
-      </w:r>
-      <w:r>
-        <w:t xml:space="preserve"> The environmental pixel art and the dragon were made by Ilona </w:t>
-      </w:r>
-      <w:proofErr w:type="spellStart"/>
-      <w:r>
-        <w:t>Reitsma</w:t>
-      </w:r>
-      <w:proofErr w:type="spellEnd"/>
-      <w:r>
-        <w:t>.</w:t>
+        <w:t xml:space="preserve">This is a game-jam game about an old man that remembers the adventures he had long ago. Make the right decisions to progress. I made </w:t>
+      </w:r>
+      <w:r>
+        <w:t>some</w:t>
+      </w:r>
+      <w:r>
+        <w:t xml:space="preserve"> pixel-art animations for this game. You can find on the google play store.</w:t>
       </w:r>
     </w:p>
     <w:p>
@@ -2386,26 +2003,26 @@
     </w:p>
     <w:p>
       <w:r>
-        <w:t>Welcome to my online portfolio. I’m Tristan Reimus, a game development student of International Game Architecture and Design(IGAD) at the NHTV in the Netherlands. I specialize in VFX and technical art. I make a good addition to any team due to my indie start, which gave me experience in most kinds of tasks and roles. Take your time to look through this portfolio, where you’ll find projects I’ve worked on and examples of tasks I was responsible for.</w:t>
+        <w:t>I’m Tristan Reimus, a game development student of International Game Architecture and Design(IGAD) at the NHTV in the Netherlands. I specialize in VFX and technical art. Take your time to look through this portfolio, where you’ll find projects I’ve worked on and examples of tasks I was responsible for.</w:t>
       </w:r>
       <w:r>
         <w:br w:type="page"/>
       </w:r>
     </w:p>
-    <w:p>
-      <w:pPr>
-        <w:pStyle w:val="Geenafstand"/>
-        <w:rPr>
-          <w:b/>
-          <w:sz w:val="28"/>
-        </w:rPr>
-      </w:pPr>
-      <w:r>
-        <w:rPr>
-          <w:b/>
-          <w:sz w:val="28"/>
-        </w:rPr>
-        <w:lastRenderedPageBreak/>
+    <w:p/>
+    <w:p>
+      <w:pPr>
+        <w:pStyle w:val="Geenafstand"/>
+        <w:rPr>
+          <w:b/>
+          <w:sz w:val="28"/>
+        </w:rPr>
+      </w:pPr>
+      <w:r>
+        <w:rPr>
+          <w:b/>
+          <w:sz w:val="28"/>
+        </w:rPr>
         <w:t xml:space="preserve">Specific Project - </w:t>
       </w:r>
       <w:r>
@@ -2527,13 +2144,8 @@
       <w:r>
         <w:t xml:space="preserve">. VFX, </w:t>
       </w:r>
-      <w:proofErr w:type="spellStart"/>
-      <w:r>
-        <w:t>shaders</w:t>
-      </w:r>
-      <w:proofErr w:type="spellEnd"/>
-      <w:r>
-        <w:t xml:space="preserve">, </w:t>
+      <w:r>
+        <w:t xml:space="preserve">shaders, </w:t>
       </w:r>
       <w:r>
         <w:t xml:space="preserve">3D modelling, texturing, </w:t>
@@ -2603,6 +2215,26 @@
           <w:u w:val="single"/>
         </w:rPr>
         <w:t xml:space="preserve"> </w:t>
+      </w:r>
+      <w:r>
+        <w:t xml:space="preserve"> 24</w:t>
+      </w:r>
+      <w:r>
+        <w:rPr>
+          <w:vertAlign w:val="superscript"/>
+        </w:rPr>
+        <w:t>th</w:t>
+      </w:r>
+      <w:r>
+        <w:t xml:space="preserve"> of </w:t>
+      </w:r>
+      <w:proofErr w:type="gramStart"/>
+      <w:r>
+        <w:t>July,</w:t>
+      </w:r>
+      <w:proofErr w:type="gramEnd"/>
+      <w:r>
+        <w:t xml:space="preserve"> 2017</w:t>
       </w:r>
     </w:p>
     <w:p>
@@ -3079,15 +2711,7 @@
         <w:t>PS4</w:t>
       </w:r>
       <w:r>
-        <w:t xml:space="preserve">, </w:t>
-      </w:r>
-      <w:proofErr w:type="spellStart"/>
-      <w:r>
-        <w:t>Playstation</w:t>
-      </w:r>
-      <w:proofErr w:type="spellEnd"/>
-      <w:r>
-        <w:t xml:space="preserve"> Store</w:t>
+        <w:t>, Playstation Store</w:t>
       </w:r>
     </w:p>
     <w:p>
@@ -3475,11 +3099,9 @@
       <w:r>
         <w:t xml:space="preserve"> </w:t>
       </w:r>
-      <w:proofErr w:type="spellStart"/>
       <w:r>
         <w:t>Haxeflixel</w:t>
       </w:r>
-      <w:proofErr w:type="spellEnd"/>
     </w:p>
     <w:p>
       <w:pPr>
@@ -3819,11 +3441,9 @@
       <w:r>
         <w:t xml:space="preserve"> </w:t>
       </w:r>
-      <w:proofErr w:type="spellStart"/>
       <w:r>
         <w:t>Haxeflixel</w:t>
       </w:r>
-      <w:proofErr w:type="spellEnd"/>
     </w:p>
     <w:p>
       <w:pPr>
@@ -5193,29 +4813,29 @@
       </w:r>
       <w:proofErr w:type="spellEnd"/>
       <w:r>
-        <w:t xml:space="preserve"> feel. </w:t>
+        <w:t xml:space="preserve"> feel. All of these parameters</w:t>
+      </w:r>
+      <w:r>
+        <w:t xml:space="preserve"> and more</w:t>
+      </w:r>
+      <w:r>
+        <w:t xml:space="preserve"> are combined in a </w:t>
+      </w:r>
+      <w:proofErr w:type="spellStart"/>
+      <w:r>
+        <w:t>godray</w:t>
+      </w:r>
+      <w:proofErr w:type="spellEnd"/>
+      <w:r>
+        <w:t xml:space="preserve"> </w:t>
       </w:r>
       <w:proofErr w:type="gramStart"/>
       <w:r>
-        <w:t>All of these</w:t>
+        <w:t>blueprint</w:t>
       </w:r>
       <w:proofErr w:type="gramEnd"/>
       <w:r>
-        <w:t xml:space="preserve"> parameters</w:t>
-      </w:r>
-      <w:r>
-        <w:t xml:space="preserve"> and more</w:t>
-      </w:r>
-      <w:r>
-        <w:t xml:space="preserve"> are combined in a </w:t>
-      </w:r>
-      <w:proofErr w:type="spellStart"/>
-      <w:r>
-        <w:t>godray</w:t>
-      </w:r>
-      <w:proofErr w:type="spellEnd"/>
-      <w:r>
-        <w:t xml:space="preserve"> blueprint so you can easily edit all these settings in </w:t>
+        <w:t xml:space="preserve"> so you can easily edit all these settings in </w:t>
       </w:r>
       <w:r>
         <w:t xml:space="preserve">editor per </w:t>
@@ -7769,8 +7389,6 @@
       <w:pPr>
         <w:pStyle w:val="Geenafstand"/>
       </w:pPr>
-      <w:bookmarkStart w:id="0" w:name="_GoBack"/>
-      <w:bookmarkEnd w:id="0"/>
     </w:p>
     <w:sectPr>
       <w:headerReference w:type="default" r:id="rId6"/>

</xml_diff>

<commit_message>
Finished portfolio for now
Added DGA mentions, release dates and steam links to Automatician and
Einar. New Banner. New Showcase video. Implemented Vimeo streaming.
Updated CV.
</commit_message>
<xml_diff>
--- a/Portfolio.docx
+++ b/Portfolio.docx
@@ -376,6 +376,9 @@
     <w:p>
       <w:pPr>
         <w:pStyle w:val="Geenafstand"/>
+        <w:rPr>
+          <w:i/>
+        </w:rPr>
       </w:pPr>
       <w:r>
         <w:rPr>
@@ -396,6 +399,78 @@
         <w:tab/>
         <w:t>-Projectiles</w:t>
       </w:r>
+    </w:p>
+    <w:p>
+      <w:pPr>
+        <w:pStyle w:val="Geenafstand"/>
+        <w:rPr>
+          <w:i/>
+        </w:rPr>
+      </w:pPr>
+      <w:r>
+        <w:rPr>
+          <w:i/>
+        </w:rPr>
+        <w:t>09/12/17</w:t>
+      </w:r>
+      <w:r>
+        <w:rPr>
+          <w:i/>
+        </w:rPr>
+        <w:tab/>
+        <w:t>-Added DGA mentions to Automatician and Einar</w:t>
+      </w:r>
+    </w:p>
+    <w:p>
+      <w:pPr>
+        <w:pStyle w:val="Geenafstand"/>
+        <w:rPr>
+          <w:i/>
+        </w:rPr>
+      </w:pPr>
+      <w:r>
+        <w:rPr>
+          <w:i/>
+        </w:rPr>
+        <w:tab/>
+      </w:r>
+      <w:r>
+        <w:rPr>
+          <w:i/>
+        </w:rPr>
+        <w:tab/>
+      </w:r>
+      <w:r>
+        <w:rPr>
+          <w:i/>
+        </w:rPr>
+        <w:tab/>
+        <w:t>-Added release dates</w:t>
+      </w:r>
+    </w:p>
+    <w:p>
+      <w:pPr>
+        <w:pStyle w:val="Geenafstand"/>
+      </w:pPr>
+      <w:r>
+        <w:rPr>
+          <w:i/>
+        </w:rPr>
+        <w:tab/>
+      </w:r>
+      <w:r>
+        <w:rPr>
+          <w:i/>
+        </w:rPr>
+        <w:tab/>
+      </w:r>
+      <w:r>
+        <w:rPr>
+          <w:i/>
+        </w:rPr>
+        <w:tab/>
+        <w:t>-Removed VFX mention from role Automatician</w:t>
+      </w:r>
       <w:r>
         <w:br w:type="page"/>
       </w:r>
@@ -1337,6 +1412,8 @@
       <w:r>
         <w:t>.</w:t>
       </w:r>
+      <w:bookmarkStart w:id="0" w:name="_GoBack"/>
+      <w:bookmarkEnd w:id="0"/>
     </w:p>
     <w:p>
       <w:pPr>
@@ -2751,7 +2828,18 @@
         <w:t>This project was made by students from the NHTV in the Netherlands</w:t>
       </w:r>
       <w:r>
-        <w:t>. Over the course of the project, many different people worked on the game. The group size and structure was changed sometimes, but there were a few members of the team that were there for the whole production.</w:t>
+        <w:t xml:space="preserve">. Over the course of the project, many different people worked on the game. The group size and structure </w:t>
+      </w:r>
+      <w:proofErr w:type="gramStart"/>
+      <w:r>
+        <w:t>was</w:t>
+      </w:r>
+      <w:proofErr w:type="gramEnd"/>
+      <w:r>
+        <w:t xml:space="preserve"> changed sometimes, but there were a few members of the team that were there for the whole production.</w:t>
+      </w:r>
+      <w:r>
+        <w:t xml:space="preserve"> It was nominated for a Dutch Game Award in best student game in Art Direction.</w:t>
       </w:r>
     </w:p>
     <w:p>
@@ -3003,10 +3091,10 @@
         <w:t>:</w:t>
       </w:r>
       <w:r>
-        <w:t xml:space="preserve"> VFX</w:t>
-      </w:r>
-      <w:r>
-        <w:t xml:space="preserve"> &amp; Technical artist / Team Lead</w:t>
+        <w:t xml:space="preserve"> </w:t>
+      </w:r>
+      <w:r>
+        <w:t>Technical artist / Team Lead</w:t>
       </w:r>
     </w:p>
     <w:p>
@@ -3314,6 +3402,9 @@
       <w:r>
         <w:t>. It was one of the larger groups and longer projects with about 40 people over 2 years.</w:t>
       </w:r>
+      <w:r>
+        <w:t xml:space="preserve"> The project was nominated for two Dutch Game Awards in the student category.</w:t>
+      </w:r>
     </w:p>
     <w:p>
       <w:pPr>
@@ -3421,11 +3512,24 @@
         <w:t>lease:</w:t>
       </w:r>
       <w:r>
-        <w:rPr>
-          <w:b/>
-          <w:u w:val="single"/>
-        </w:rPr>
-        <w:t xml:space="preserve"> </w:t>
+        <w:t xml:space="preserve"> 20</w:t>
+      </w:r>
+      <w:r>
+        <w:rPr>
+          <w:vertAlign w:val="superscript"/>
+        </w:rPr>
+        <w:t>th</w:t>
+      </w:r>
+      <w:r>
+        <w:t xml:space="preserve"> of </w:t>
+      </w:r>
+      <w:proofErr w:type="gramStart"/>
+      <w:r>
+        <w:t>July,</w:t>
+      </w:r>
+      <w:proofErr w:type="gramEnd"/>
+      <w:r>
+        <w:t xml:space="preserve"> 2017</w:t>
       </w:r>
     </w:p>
     <w:p>
@@ -4791,29 +4895,201 @@
           <w:sz w:val="28"/>
         </w:rPr>
         <w:lastRenderedPageBreak/>
-        <w:t>Task</w:t>
-      </w:r>
-      <w:r>
-        <w:rPr>
-          <w:b/>
-          <w:sz w:val="28"/>
-        </w:rPr>
-        <w:t xml:space="preserve"> – </w:t>
-      </w:r>
-      <w:r>
-        <w:rPr>
-          <w:b/>
-          <w:sz w:val="28"/>
-        </w:rPr>
-        <w:t>Death FX</w:t>
-      </w:r>
-      <w:r>
-        <w:rPr>
-          <w:b/>
-          <w:sz w:val="28"/>
-        </w:rPr>
+        <w:t xml:space="preserve">Task – Death FX </w:t>
+      </w:r>
+    </w:p>
+    <w:p>
+      <w:pPr>
+        <w:pStyle w:val="Geenafstand"/>
+      </w:pPr>
+    </w:p>
+    <w:p>
+      <w:pPr>
+        <w:pStyle w:val="Geenafstand"/>
+      </w:pPr>
+      <w:r>
+        <w:rPr>
+          <w:b/>
+          <w:u w:val="single"/>
+        </w:rPr>
+        <w:t>P</w:t>
+      </w:r>
+      <w:r>
+        <w:rPr>
+          <w:b/>
+          <w:u w:val="single"/>
+        </w:rPr>
+        <w:t>roject</w:t>
+      </w:r>
+      <w:r>
+        <w:t>:</w:t>
+      </w:r>
+      <w:r>
         <w:t xml:space="preserve"> </w:t>
       </w:r>
+      <w:proofErr w:type="spellStart"/>
+      <w:r>
+        <w:t>AnteGods</w:t>
+      </w:r>
+      <w:proofErr w:type="spellEnd"/>
+    </w:p>
+    <w:p>
+      <w:pPr>
+        <w:pStyle w:val="Geenafstand"/>
+        <w:rPr>
+          <w:b/>
+          <w:u w:val="single"/>
+        </w:rPr>
+      </w:pPr>
+    </w:p>
+    <w:p>
+      <w:pPr>
+        <w:pStyle w:val="Geenafstand"/>
+      </w:pPr>
+      <w:r>
+        <w:rPr>
+          <w:b/>
+          <w:u w:val="single"/>
+        </w:rPr>
+        <w:t>Description</w:t>
+      </w:r>
+      <w:r>
+        <w:t>:</w:t>
+      </w:r>
+    </w:p>
+    <w:p>
+      <w:pPr>
+        <w:pStyle w:val="Geenafstand"/>
+      </w:pPr>
+      <w:r>
+        <w:t xml:space="preserve">Explosion with that’s triggered when of the players in the game dies. They’re blown to pieces in a big </w:t>
+      </w:r>
+      <w:proofErr w:type="spellStart"/>
+      <w:r>
+        <w:t>glowy</w:t>
+      </w:r>
+      <w:proofErr w:type="spellEnd"/>
+      <w:r>
+        <w:t xml:space="preserve"> ball of smoke with debris and residual energy. </w:t>
+      </w:r>
+    </w:p>
+    <w:p>
+      <w:pPr>
+        <w:pStyle w:val="Geenafstand"/>
+      </w:pPr>
+    </w:p>
+    <w:p>
+      <w:pPr>
+        <w:pStyle w:val="Geenafstand"/>
+        <w:rPr>
+          <w:b/>
+          <w:u w:val="single"/>
+        </w:rPr>
+      </w:pPr>
+      <w:r>
+        <w:rPr>
+          <w:b/>
+          <w:u w:val="single"/>
+        </w:rPr>
+        <w:t>D</w:t>
+      </w:r>
+      <w:r>
+        <w:rPr>
+          <w:b/>
+          <w:u w:val="single"/>
+        </w:rPr>
+        <w:t>escription of how it works</w:t>
+      </w:r>
+      <w:r>
+        <w:rPr>
+          <w:b/>
+          <w:u w:val="single"/>
+        </w:rPr>
+        <w:t>:</w:t>
+      </w:r>
+    </w:p>
+    <w:p>
+      <w:pPr>
+        <w:pStyle w:val="Geenafstand"/>
+      </w:pPr>
+      <w:r>
+        <w:t xml:space="preserve">Houdini rendered clouds </w:t>
+      </w:r>
+      <w:r>
+        <w:t xml:space="preserve">which got packed into a 3-channel </w:t>
+      </w:r>
+      <w:proofErr w:type="spellStart"/>
+      <w:r>
+        <w:t>spritesheet</w:t>
+      </w:r>
+      <w:proofErr w:type="spellEnd"/>
+      <w:r>
+        <w:t xml:space="preserve"> of color, opacity and emissive</w:t>
+      </w:r>
+      <w:r>
+        <w:t>.</w:t>
+      </w:r>
+      <w:r>
+        <w:t xml:space="preserve"> </w:t>
+      </w:r>
+      <w:r>
+        <w:t xml:space="preserve">The particle system itself was made with Particle Playground for Unity. Some of the more complicated shaders involved were made in </w:t>
+      </w:r>
+      <w:proofErr w:type="spellStart"/>
+      <w:r>
+        <w:t>Shaderforge</w:t>
+      </w:r>
+      <w:proofErr w:type="spellEnd"/>
+      <w:r>
+        <w:t>.</w:t>
+      </w:r>
+    </w:p>
+    <w:p>
+      <w:pPr>
+        <w:pStyle w:val="Geenafstand"/>
+      </w:pPr>
+    </w:p>
+    <w:p>
+      <w:pPr>
+        <w:pStyle w:val="Geenafstand"/>
+      </w:pPr>
+      <w:r>
+        <w:rPr>
+          <w:b/>
+          <w:u w:val="single"/>
+        </w:rPr>
+        <w:t>Tools used</w:t>
+      </w:r>
+      <w:r>
+        <w:t>: Houdini, Photoshop, U</w:t>
+      </w:r>
+      <w:r>
+        <w:t>nity</w:t>
+      </w:r>
+      <w:r>
+        <w:rPr>
+          <w:b/>
+          <w:sz w:val="28"/>
+        </w:rPr>
+        <w:br w:type="page"/>
+      </w:r>
+    </w:p>
+    <w:p>
+      <w:pPr>
+        <w:pStyle w:val="Geenafstand"/>
+        <w:rPr>
+          <w:b/>
+          <w:sz w:val="28"/>
+        </w:rPr>
+      </w:pPr>
+      <w:r>
+        <w:rPr>
+          <w:b/>
+          <w:sz w:val="28"/>
+        </w:rPr>
+        <w:lastRenderedPageBreak/>
+        <w:t xml:space="preserve">Task – Projectiles </w:t>
+      </w:r>
     </w:p>
     <w:p>
       <w:pPr>
@@ -4879,15 +5155,15 @@
         <w:pStyle w:val="Geenafstand"/>
       </w:pPr>
       <w:r>
-        <w:t xml:space="preserve">Explosion with that’s triggered when of the players in the game dies. They’re blown to pieces in a big </w:t>
+        <w:t xml:space="preserve">There are multiple totems in </w:t>
       </w:r>
       <w:proofErr w:type="spellStart"/>
       <w:r>
-        <w:t>glowy</w:t>
+        <w:t>Antegods</w:t>
       </w:r>
       <w:proofErr w:type="spellEnd"/>
       <w:r>
-        <w:t xml:space="preserve"> ball of smoke with debris and residual energy. </w:t>
+        <w:t xml:space="preserve"> that use ranged weaponry. They are of varying ranges and sizes. Most of them go accompanied with trails, explosions and other effects.</w:t>
       </w:r>
     </w:p>
     <w:p>
@@ -4930,45 +5206,20 @@
         <w:pStyle w:val="Geenafstand"/>
       </w:pPr>
       <w:r>
-        <w:t xml:space="preserve">Houdini rendered clouds </w:t>
-      </w:r>
-      <w:r>
-        <w:t xml:space="preserve">which got packed into a 3-channel </w:t>
-      </w:r>
-      <w:proofErr w:type="spellStart"/>
-      <w:r>
-        <w:t>spritesheet</w:t>
-      </w:r>
-      <w:proofErr w:type="spellEnd"/>
-      <w:r>
-        <w:t xml:space="preserve"> of color, opacity and emissive</w:t>
-      </w:r>
-      <w:r>
-        <w:t>.</w:t>
-      </w:r>
-      <w:r>
-        <w:t xml:space="preserve"> </w:t>
-      </w:r>
-      <w:r>
-        <w:t xml:space="preserve">The particle system itself was made with Particle Playground for Unity. Some of the more complicated shaders involved were made in </w:t>
-      </w:r>
-      <w:proofErr w:type="spellStart"/>
-      <w:r>
-        <w:t>Shaderforge</w:t>
-      </w:r>
-      <w:proofErr w:type="spellEnd"/>
-      <w:r>
-        <w:t>.</w:t>
-      </w:r>
-    </w:p>
-    <w:p>
-      <w:pPr>
-        <w:pStyle w:val="Geenafstand"/>
-      </w:pPr>
-    </w:p>
-    <w:p>
-      <w:pPr>
-        <w:pStyle w:val="Geenafstand"/>
+        <w:t>The projectile meshes were made in Zbrush and baked down to a low poly version. Textures for trails, shockwaves and other effects were all made in Photoshop.</w:t>
+      </w:r>
+    </w:p>
+    <w:p>
+      <w:pPr>
+        <w:pStyle w:val="Geenafstand"/>
+      </w:pPr>
+    </w:p>
+    <w:p>
+      <w:pPr>
+        <w:rPr>
+          <w:b/>
+          <w:sz w:val="28"/>
+        </w:rPr>
       </w:pPr>
       <w:r>
         <w:rPr>
@@ -4978,206 +5229,7 @@
         <w:t>Tools used</w:t>
       </w:r>
       <w:r>
-        <w:t>: Houdini, Photoshop, U</w:t>
-      </w:r>
-      <w:r>
-        <w:t>nity</w:t>
-      </w:r>
-      <w:r>
-        <w:rPr>
-          <w:b/>
-          <w:sz w:val="28"/>
-        </w:rPr>
-        <w:br w:type="page"/>
-      </w:r>
-    </w:p>
-    <w:p>
-      <w:pPr>
-        <w:pStyle w:val="Geenafstand"/>
-        <w:rPr>
-          <w:b/>
-          <w:sz w:val="28"/>
-        </w:rPr>
-      </w:pPr>
-      <w:r>
-        <w:rPr>
-          <w:b/>
-          <w:sz w:val="28"/>
-        </w:rPr>
-        <w:lastRenderedPageBreak/>
-        <w:t xml:space="preserve">Task – </w:t>
-      </w:r>
-      <w:r>
-        <w:rPr>
-          <w:b/>
-          <w:sz w:val="28"/>
-        </w:rPr>
-        <w:t>Projectiles</w:t>
-      </w:r>
-      <w:r>
-        <w:rPr>
-          <w:b/>
-          <w:sz w:val="28"/>
-        </w:rPr>
-        <w:t xml:space="preserve"> </w:t>
-      </w:r>
-    </w:p>
-    <w:p>
-      <w:pPr>
-        <w:pStyle w:val="Geenafstand"/>
-      </w:pPr>
-    </w:p>
-    <w:p>
-      <w:pPr>
-        <w:pStyle w:val="Geenafstand"/>
-      </w:pPr>
-      <w:r>
-        <w:rPr>
-          <w:b/>
-          <w:u w:val="single"/>
-        </w:rPr>
-        <w:t>P</w:t>
-      </w:r>
-      <w:r>
-        <w:rPr>
-          <w:b/>
-          <w:u w:val="single"/>
-        </w:rPr>
-        <w:t>roject</w:t>
-      </w:r>
-      <w:r>
-        <w:t>:</w:t>
-      </w:r>
-      <w:r>
-        <w:t xml:space="preserve"> </w:t>
-      </w:r>
-      <w:proofErr w:type="spellStart"/>
-      <w:r>
-        <w:t>AnteGods</w:t>
-      </w:r>
-      <w:proofErr w:type="spellEnd"/>
-    </w:p>
-    <w:p>
-      <w:pPr>
-        <w:pStyle w:val="Geenafstand"/>
-        <w:rPr>
-          <w:b/>
-          <w:u w:val="single"/>
-        </w:rPr>
-      </w:pPr>
-    </w:p>
-    <w:p>
-      <w:pPr>
-        <w:pStyle w:val="Geenafstand"/>
-      </w:pPr>
-      <w:r>
-        <w:rPr>
-          <w:b/>
-          <w:u w:val="single"/>
-        </w:rPr>
-        <w:t>Description</w:t>
-      </w:r>
-      <w:r>
-        <w:t>:</w:t>
-      </w:r>
-    </w:p>
-    <w:p>
-      <w:pPr>
-        <w:pStyle w:val="Geenafstand"/>
-      </w:pPr>
-      <w:r>
-        <w:t xml:space="preserve">There are multiple totems in </w:t>
-      </w:r>
-      <w:proofErr w:type="spellStart"/>
-      <w:r>
-        <w:t>Antegods</w:t>
-      </w:r>
-      <w:proofErr w:type="spellEnd"/>
-      <w:r>
-        <w:t xml:space="preserve"> that use ra</w:t>
-      </w:r>
-      <w:bookmarkStart w:id="0" w:name="_GoBack"/>
-      <w:bookmarkEnd w:id="0"/>
-      <w:r>
-        <w:t>nged weaponry. They are of varying ranges and sizes. Most of them go accompanied with trails, explosions and other effects.</w:t>
-      </w:r>
-    </w:p>
-    <w:p>
-      <w:pPr>
-        <w:pStyle w:val="Geenafstand"/>
-      </w:pPr>
-    </w:p>
-    <w:p>
-      <w:pPr>
-        <w:pStyle w:val="Geenafstand"/>
-        <w:rPr>
-          <w:b/>
-          <w:u w:val="single"/>
-        </w:rPr>
-      </w:pPr>
-      <w:r>
-        <w:rPr>
-          <w:b/>
-          <w:u w:val="single"/>
-        </w:rPr>
-        <w:t>D</w:t>
-      </w:r>
-      <w:r>
-        <w:rPr>
-          <w:b/>
-          <w:u w:val="single"/>
-        </w:rPr>
-        <w:t>escription of how it works</w:t>
-      </w:r>
-      <w:r>
-        <w:rPr>
-          <w:b/>
-          <w:u w:val="single"/>
-        </w:rPr>
-        <w:t>:</w:t>
-      </w:r>
-    </w:p>
-    <w:p>
-      <w:pPr>
-        <w:pStyle w:val="Geenafstand"/>
-      </w:pPr>
-      <w:r>
-        <w:t>The projectile meshes were made in Zbrush and baked down to a low poly version. Textures for trails, shockwaves and other effects were all made in Photoshop.</w:t>
-      </w:r>
-    </w:p>
-    <w:p>
-      <w:pPr>
-        <w:pStyle w:val="Geenafstand"/>
-      </w:pPr>
-    </w:p>
-    <w:p>
-      <w:pPr>
-        <w:rPr>
-          <w:b/>
-          <w:sz w:val="28"/>
-        </w:rPr>
-      </w:pPr>
-      <w:r>
-        <w:rPr>
-          <w:b/>
-          <w:u w:val="single"/>
-        </w:rPr>
-        <w:t>Tools used</w:t>
-      </w:r>
-      <w:r>
-        <w:t xml:space="preserve">: </w:t>
-      </w:r>
-      <w:r>
-        <w:t>Zbrush</w:t>
-      </w:r>
-      <w:r>
-        <w:t>,</w:t>
-      </w:r>
-      <w:r>
-        <w:t xml:space="preserve"> Maya,</w:t>
-      </w:r>
-      <w:r>
-        <w:t xml:space="preserve"> Photoshop, Unity</w:t>
+        <w:t>: Zbrush, Maya, Photoshop, Unity</w:t>
       </w:r>
       <w:r>
         <w:rPr>
@@ -9412,7 +9464,7 @@
 </file>
 
 <file path=customXml/itemProps1.xml><?xml version="1.0" encoding="utf-8"?>
-<ds:datastoreItem xmlns:ds="http://schemas.openxmlformats.org/officeDocument/2006/customXml" ds:itemID="{21169261-7DAB-4810-B781-21A146D95F77}">
+<ds:datastoreItem xmlns:ds="http://schemas.openxmlformats.org/officeDocument/2006/customXml" ds:itemID="{DD8BA6FC-F89B-49F3-8B01-AAA82ED2BD26}">
   <ds:schemaRefs>
     <ds:schemaRef ds:uri="http://schemas.openxmlformats.org/officeDocument/2006/bibliography"/>
   </ds:schemaRefs>

</xml_diff>